<commit_message>
Updated log page snap
</commit_message>
<xml_diff>
--- a/How-to-use.docx
+++ b/How-to-use.docx
@@ -454,19 +454,41 @@
       </w:pPr>
       <w:r>
         <w:rPr/>
+      </w:r>
+    </w:p>
+    <w:p>
+      <w:pPr>
+        <w:pStyle w:val="Normal"/>
+        <w:ind w:left="0" w:right="0" w:hanging="0"/>
+        <w:jc w:val="left"/>
+        <w:rPr/>
+      </w:pPr>
+      <w:r>
+        <w:rPr/>
+      </w:r>
+    </w:p>
+    <w:p>
+      <w:pPr>
+        <w:pStyle w:val="Normal"/>
+        <w:ind w:left="0" w:right="0" w:hanging="0"/>
+        <w:jc w:val="left"/>
+        <w:rPr/>
+      </w:pPr>
+      <w:r>
+        <w:rPr/>
         <w:drawing>
           <wp:anchor behindDoc="0" distT="0" distB="0" distL="0" distR="0" simplePos="0" locked="0" layoutInCell="1" allowOverlap="1" relativeHeight="4">
             <wp:simplePos x="0" y="0"/>
             <wp:positionH relativeFrom="column">
-              <wp:align>center</wp:align>
+              <wp:posOffset>0</wp:posOffset>
             </wp:positionH>
             <wp:positionV relativeFrom="paragraph">
-              <wp:posOffset>635</wp:posOffset>
+              <wp:posOffset>3190875</wp:posOffset>
             </wp:positionV>
-            <wp:extent cx="6332220" cy="2599690"/>
+            <wp:extent cx="6332220" cy="4147185"/>
             <wp:effectExtent l="0" t="0" r="0" b="0"/>
             <wp:wrapSquare wrapText="largest"/>
-            <wp:docPr id="1" name="Image1" descr=""/>
+            <wp:docPr id="1" name="Image2" descr=""/>
             <wp:cNvGraphicFramePr>
               <a:graphicFrameLocks xmlns:a="http://schemas.openxmlformats.org/drawingml/2006/main" noChangeAspect="1"/>
             </wp:cNvGraphicFramePr>
@@ -474,13 +496,58 @@
               <a:graphicData uri="http://schemas.openxmlformats.org/drawingml/2006/picture">
                 <pic:pic xmlns:pic="http://schemas.openxmlformats.org/drawingml/2006/picture">
                   <pic:nvPicPr>
-                    <pic:cNvPr id="1" name="Image1" descr=""/>
+                    <pic:cNvPr id="1" name="Image2" descr=""/>
                     <pic:cNvPicPr>
                       <a:picLocks noChangeAspect="1" noChangeArrowheads="1"/>
                     </pic:cNvPicPr>
                   </pic:nvPicPr>
                   <pic:blipFill>
                     <a:blip r:embed="rId2"/>
+                    <a:stretch>
+                      <a:fillRect/>
+                    </a:stretch>
+                  </pic:blipFill>
+                  <pic:spPr bwMode="auto">
+                    <a:xfrm>
+                      <a:off x="0" y="0"/>
+                      <a:ext cx="6332220" cy="4147185"/>
+                    </a:xfrm>
+                    <a:prstGeom prst="rect">
+                      <a:avLst/>
+                    </a:prstGeom>
+                  </pic:spPr>
+                </pic:pic>
+              </a:graphicData>
+            </a:graphic>
+          </wp:anchor>
+        </w:drawing>
+        <w:drawing>
+          <wp:anchor behindDoc="0" distT="0" distB="0" distL="0" distR="0" simplePos="0" locked="0" layoutInCell="1" allowOverlap="1" relativeHeight="3">
+            <wp:simplePos x="0" y="0"/>
+            <wp:positionH relativeFrom="column">
+              <wp:posOffset>0</wp:posOffset>
+            </wp:positionH>
+            <wp:positionV relativeFrom="paragraph">
+              <wp:posOffset>10160</wp:posOffset>
+            </wp:positionV>
+            <wp:extent cx="6332220" cy="2599690"/>
+            <wp:effectExtent l="0" t="0" r="0" b="0"/>
+            <wp:wrapSquare wrapText="largest"/>
+            <wp:docPr id="2" name="Image1" descr=""/>
+            <wp:cNvGraphicFramePr>
+              <a:graphicFrameLocks xmlns:a="http://schemas.openxmlformats.org/drawingml/2006/main" noChangeAspect="1"/>
+            </wp:cNvGraphicFramePr>
+            <a:graphic xmlns:a="http://schemas.openxmlformats.org/drawingml/2006/main">
+              <a:graphicData uri="http://schemas.openxmlformats.org/drawingml/2006/picture">
+                <pic:pic xmlns:pic="http://schemas.openxmlformats.org/drawingml/2006/picture">
+                  <pic:nvPicPr>
+                    <pic:cNvPr id="2" name="Image1" descr=""/>
+                    <pic:cNvPicPr>
+                      <a:picLocks noChangeAspect="1" noChangeArrowheads="1"/>
+                    </pic:cNvPicPr>
+                  </pic:nvPicPr>
+                  <pic:blipFill>
+                    <a:blip r:embed="rId3"/>
                     <a:stretch>
                       <a:fillRect/>
                     </a:stretch>
@@ -500,6 +567,9 @@
           </wp:anchor>
         </w:drawing>
       </w:r>
+      <w:r>
+        <w:br w:type="page"/>
+      </w:r>
     </w:p>
     <w:p>
       <w:pPr>
@@ -512,76 +582,6 @@
         <w:rPr/>
         <w:drawing>
           <wp:anchor behindDoc="0" distT="0" distB="0" distL="0" distR="0" simplePos="0" locked="0" layoutInCell="1" allowOverlap="1" relativeHeight="2">
-            <wp:simplePos x="0" y="0"/>
-            <wp:positionH relativeFrom="column">
-              <wp:align>center</wp:align>
-            </wp:positionH>
-            <wp:positionV relativeFrom="paragraph">
-              <wp:posOffset>635</wp:posOffset>
-            </wp:positionV>
-            <wp:extent cx="6332220" cy="3837305"/>
-            <wp:effectExtent l="0" t="0" r="0" b="0"/>
-            <wp:wrapSquare wrapText="largest"/>
-            <wp:docPr id="2" name="Image2" descr=""/>
-            <wp:cNvGraphicFramePr>
-              <a:graphicFrameLocks xmlns:a="http://schemas.openxmlformats.org/drawingml/2006/main" noChangeAspect="1"/>
-            </wp:cNvGraphicFramePr>
-            <a:graphic xmlns:a="http://schemas.openxmlformats.org/drawingml/2006/main">
-              <a:graphicData uri="http://schemas.openxmlformats.org/drawingml/2006/picture">
-                <pic:pic xmlns:pic="http://schemas.openxmlformats.org/drawingml/2006/picture">
-                  <pic:nvPicPr>
-                    <pic:cNvPr id="2" name="Image2" descr=""/>
-                    <pic:cNvPicPr>
-                      <a:picLocks noChangeAspect="1" noChangeArrowheads="1"/>
-                    </pic:cNvPicPr>
-                  </pic:nvPicPr>
-                  <pic:blipFill>
-                    <a:blip r:embed="rId3"/>
-                    <a:stretch>
-                      <a:fillRect/>
-                    </a:stretch>
-                  </pic:blipFill>
-                  <pic:spPr bwMode="auto">
-                    <a:xfrm>
-                      <a:off x="0" y="0"/>
-                      <a:ext cx="6332220" cy="3837305"/>
-                    </a:xfrm>
-                    <a:prstGeom prst="rect">
-                      <a:avLst/>
-                    </a:prstGeom>
-                  </pic:spPr>
-                </pic:pic>
-              </a:graphicData>
-            </a:graphic>
-          </wp:anchor>
-        </w:drawing>
-      </w:r>
-    </w:p>
-    <w:p>
-      <w:pPr>
-        <w:pStyle w:val="Normal"/>
-        <w:ind w:left="0" w:right="0" w:hanging="0"/>
-        <w:jc w:val="left"/>
-        <w:rPr/>
-      </w:pPr>
-      <w:r>
-        <w:rPr/>
-      </w:r>
-      <w:r>
-        <w:br w:type="page"/>
-      </w:r>
-    </w:p>
-    <w:p>
-      <w:pPr>
-        <w:pStyle w:val="Normal"/>
-        <w:ind w:left="0" w:right="0" w:hanging="0"/>
-        <w:jc w:val="left"/>
-        <w:rPr/>
-      </w:pPr>
-      <w:r>
-        <w:rPr/>
-        <w:drawing>
-          <wp:anchor behindDoc="0" distT="0" distB="0" distL="0" distR="0" simplePos="0" locked="0" layoutInCell="1" allowOverlap="1" relativeHeight="3">
             <wp:simplePos x="0" y="0"/>
             <wp:positionH relativeFrom="column">
               <wp:align>center</wp:align>

</xml_diff>

<commit_message>
Documentation update for default URL
</commit_message>
<xml_diff>
--- a/How-to-use.docx
+++ b/How-to-use.docx
@@ -385,24 +385,63 @@
           <w:sz w:val="24"/>
           <w:szCs w:val="24"/>
         </w:rPr>
-        <w:t>The web browser url would look like:</w:t>
-      </w:r>
-    </w:p>
-    <w:p>
-      <w:pPr>
-        <w:pStyle w:val="Normal"/>
-        <w:ind w:left="0" w:right="0" w:hanging="0"/>
-        <w:jc w:val="left"/>
-        <w:rPr/>
-      </w:pPr>
-      <w:r>
-        <w:rPr>
-          <w:b w:val="false"/>
-          <w:bCs w:val="false"/>
-          <w:sz w:val="24"/>
-          <w:szCs w:val="24"/>
-        </w:rPr>
-        <w:t>http://&lt;IP address&gt;:8015 using the default port.</w:t>
+        <w:t xml:space="preserve">The web browser url </w:t>
+      </w:r>
+      <w:r>
+        <w:rPr>
+          <w:b w:val="false"/>
+          <w:bCs w:val="false"/>
+          <w:sz w:val="24"/>
+          <w:szCs w:val="24"/>
+        </w:rPr>
+        <w:t xml:space="preserve">using the default port </w:t>
+      </w:r>
+      <w:r>
+        <w:rPr>
+          <w:b w:val="false"/>
+          <w:bCs w:val="false"/>
+          <w:sz w:val="24"/>
+          <w:szCs w:val="24"/>
+        </w:rPr>
+        <w:t>would look like: http://</w:t>
+      </w:r>
+      <w:r>
+        <w:rPr>
+          <w:b w:val="false"/>
+          <w:bCs w:val="false"/>
+          <w:sz w:val="24"/>
+          <w:szCs w:val="24"/>
+        </w:rPr>
+        <w:t>pt-interface</w:t>
+      </w:r>
+      <w:r>
+        <w:rPr>
+          <w:b w:val="false"/>
+          <w:bCs w:val="false"/>
+          <w:sz w:val="24"/>
+          <w:szCs w:val="24"/>
+        </w:rPr>
+        <w:t>:8015/</w:t>
+      </w:r>
+    </w:p>
+    <w:p>
+      <w:pPr>
+        <w:pStyle w:val="Normal"/>
+        <w:ind w:left="0" w:right="0" w:hanging="0"/>
+        <w:jc w:val="left"/>
+        <w:rPr>
+          <w:b w:val="false"/>
+          <w:b w:val="false"/>
+          <w:bCs w:val="false"/>
+          <w:sz w:val="24"/>
+          <w:szCs w:val="24"/>
+        </w:rPr>
+      </w:pPr>
+      <w:r>
+        <w:rPr/>
+      </w:r>
+      <w:r>
+        <w:br w:type="page"/>
       </w:r>
     </w:p>
     <w:p>
@@ -477,18 +516,18 @@
       <w:r>
         <w:rPr/>
         <w:drawing>
-          <wp:anchor behindDoc="0" distT="0" distB="0" distL="0" distR="0" simplePos="0" locked="0" layoutInCell="1" allowOverlap="1" relativeHeight="4">
+          <wp:anchor behindDoc="0" distT="0" distB="0" distL="0" distR="0" simplePos="0" locked="0" layoutInCell="1" allowOverlap="1" relativeHeight="3">
             <wp:simplePos x="0" y="0"/>
             <wp:positionH relativeFrom="column">
               <wp:posOffset>0</wp:posOffset>
             </wp:positionH>
             <wp:positionV relativeFrom="paragraph">
-              <wp:posOffset>3190875</wp:posOffset>
+              <wp:posOffset>10160</wp:posOffset>
             </wp:positionV>
-            <wp:extent cx="6332220" cy="4147185"/>
+            <wp:extent cx="6332220" cy="2599690"/>
             <wp:effectExtent l="0" t="0" r="0" b="0"/>
             <wp:wrapSquare wrapText="largest"/>
-            <wp:docPr id="1" name="Image2" descr=""/>
+            <wp:docPr id="1" name="Image1" descr=""/>
             <wp:cNvGraphicFramePr>
               <a:graphicFrameLocks xmlns:a="http://schemas.openxmlformats.org/drawingml/2006/main" noChangeAspect="1"/>
             </wp:cNvGraphicFramePr>
@@ -496,7 +535,7 @@
               <a:graphicData uri="http://schemas.openxmlformats.org/drawingml/2006/picture">
                 <pic:pic xmlns:pic="http://schemas.openxmlformats.org/drawingml/2006/picture">
                   <pic:nvPicPr>
-                    <pic:cNvPr id="1" name="Image2" descr=""/>
+                    <pic:cNvPr id="1" name="Image1" descr=""/>
                     <pic:cNvPicPr>
                       <a:picLocks noChangeAspect="1" noChangeArrowheads="1"/>
                     </pic:cNvPicPr>
@@ -510,7 +549,7 @@
                   <pic:spPr bwMode="auto">
                     <a:xfrm>
                       <a:off x="0" y="0"/>
-                      <a:ext cx="6332220" cy="4147185"/>
+                      <a:ext cx="6332220" cy="2599690"/>
                     </a:xfrm>
                     <a:prstGeom prst="rect">
                       <a:avLst/>
@@ -522,18 +561,18 @@
           </wp:anchor>
         </w:drawing>
         <w:drawing>
-          <wp:anchor behindDoc="0" distT="0" distB="0" distL="0" distR="0" simplePos="0" locked="0" layoutInCell="1" allowOverlap="1" relativeHeight="3">
+          <wp:anchor behindDoc="0" distT="0" distB="0" distL="0" distR="0" simplePos="0" locked="0" layoutInCell="1" allowOverlap="1" relativeHeight="4">
             <wp:simplePos x="0" y="0"/>
             <wp:positionH relativeFrom="column">
               <wp:posOffset>0</wp:posOffset>
             </wp:positionH>
             <wp:positionV relativeFrom="paragraph">
-              <wp:posOffset>10160</wp:posOffset>
+              <wp:posOffset>3190875</wp:posOffset>
             </wp:positionV>
-            <wp:extent cx="6332220" cy="2599690"/>
+            <wp:extent cx="6332220" cy="4147185"/>
             <wp:effectExtent l="0" t="0" r="0" b="0"/>
             <wp:wrapSquare wrapText="largest"/>
-            <wp:docPr id="2" name="Image1" descr=""/>
+            <wp:docPr id="2" name="Image2" descr=""/>
             <wp:cNvGraphicFramePr>
               <a:graphicFrameLocks xmlns:a="http://schemas.openxmlformats.org/drawingml/2006/main" noChangeAspect="1"/>
             </wp:cNvGraphicFramePr>
@@ -541,7 +580,7 @@
               <a:graphicData uri="http://schemas.openxmlformats.org/drawingml/2006/picture">
                 <pic:pic xmlns:pic="http://schemas.openxmlformats.org/drawingml/2006/picture">
                   <pic:nvPicPr>
-                    <pic:cNvPr id="2" name="Image1" descr=""/>
+                    <pic:cNvPr id="2" name="Image2" descr=""/>
                     <pic:cNvPicPr>
                       <a:picLocks noChangeAspect="1" noChangeArrowheads="1"/>
                     </pic:cNvPicPr>
@@ -555,7 +594,7 @@
                   <pic:spPr bwMode="auto">
                     <a:xfrm>
                       <a:off x="0" y="0"/>
-                      <a:ext cx="6332220" cy="2599690"/>
+                      <a:ext cx="6332220" cy="4147185"/>
                     </a:xfrm>
                     <a:prstGeom prst="rect">
                       <a:avLst/>

</xml_diff>